<commit_message>
Add method ELECTRA �
</commit_message>
<xml_diff>
--- a/Method Pareto/prak-1.docx
+++ b/Method Pareto/prak-1.docx
@@ -2048,7 +2048,6 @@
                 <w:rFonts w:ascii="Times New Roman" w:eastAsia="Times New Roman" w:hAnsi="Times New Roman" w:cs="Times New Roman"/>
                 <w:sz w:val="20"/>
                 <w:szCs w:val="20"/>
-                <w:lang w:val="en-US"/>
               </w:rPr>
             </w:pPr>
             <w:r>
@@ -2076,6 +2075,17 @@
               </w:rPr>
               <w:t xml:space="preserve">.руб.) </w:t>
             </w:r>
+          </w:p>
+          <w:p>
+            <w:pPr>
+              <w:jc w:val="center"/>
+              <w:rPr>
+                <w:rFonts w:ascii="Times New Roman" w:eastAsia="Times New Roman" w:hAnsi="Times New Roman" w:cs="Times New Roman"/>
+                <w:sz w:val="20"/>
+                <w:szCs w:val="20"/>
+                <w:lang w:val="en-US"/>
+              </w:rPr>
+            </w:pPr>
             <w:r>
               <w:rPr>
                 <w:rFonts w:ascii="Times New Roman" w:eastAsia="Times New Roman" w:hAnsi="Times New Roman" w:cs="Times New Roman"/>
@@ -2202,7 +2212,27 @@
                 <w:sz w:val="20"/>
                 <w:szCs w:val="20"/>
               </w:rPr>
-              <w:t>Время авто-номной работы (часов) (+)</w:t>
+              <w:t xml:space="preserve">Время авто-номной работы (часов) </w:t>
+            </w:r>
+          </w:p>
+          <w:p>
+            <w:pPr>
+              <w:jc w:val="center"/>
+              <w:rPr>
+                <w:rFonts w:ascii="Times New Roman" w:eastAsia="Times New Roman" w:hAnsi="Times New Roman" w:cs="Times New Roman"/>
+                <w:sz w:val="20"/>
+                <w:szCs w:val="20"/>
+              </w:rPr>
+            </w:pPr>
+            <w:bookmarkStart w:id="8" w:name="_GoBack"/>
+            <w:bookmarkEnd w:id="8"/>
+            <w:r>
+              <w:rPr>
+                <w:rFonts w:ascii="Times New Roman" w:eastAsia="Times New Roman" w:hAnsi="Times New Roman" w:cs="Times New Roman"/>
+                <w:sz w:val="20"/>
+                <w:szCs w:val="20"/>
+              </w:rPr>
+              <w:t>(+)</w:t>
             </w:r>
           </w:p>
         </w:tc>
@@ -4474,7 +4504,7 @@
           <w:szCs w:val="28"/>
         </w:rPr>
       </w:pPr>
-      <w:bookmarkStart w:id="8" w:name="_Toc65232028"/>
+      <w:bookmarkStart w:id="9" w:name="_Toc65232028"/>
       <w:r>
         <w:rPr>
           <w:rFonts w:ascii="Times New Roman" w:hAnsi="Times New Roman" w:cs="Times New Roman"/>
@@ -4484,7 +4514,7 @@
         </w:rPr>
         <w:t>Множество Парето</w:t>
       </w:r>
-      <w:bookmarkEnd w:id="8"/>
+      <w:bookmarkEnd w:id="9"/>
     </w:p>
     <w:p>
       <w:pPr>
@@ -4520,16 +4550,8 @@
           <w:sz w:val="28"/>
           <w:szCs w:val="28"/>
         </w:rPr>
-        <w:t xml:space="preserve">перед другим только» том случае, когда первый объект по всем критериям </w:t>
-      </w:r>
-      <w:r>
-        <w:rPr>
-          <w:rFonts w:ascii="Times New Roman" w:eastAsia="Times New Roman" w:hAnsi="Times New Roman" w:cs="Times New Roman"/>
-          <w:sz w:val="28"/>
-          <w:szCs w:val="28"/>
-        </w:rPr>
         <w:lastRenderedPageBreak/>
-        <w:t>не хуже второго и хотя бы но одному из них лучше. При истинности этого условия первый объект считается доминирующим, а второй - доминируемым. Два объекта, для которых предпочтение хотя бы, по одному критерию расходится, считаются несравнимыми.</w:t>
+        <w:t>перед другим только» том случае, когда первый объект по всем критериям не хуже второго и хотя бы но одному из них лучше. При истинности этого условия первый объект считается доминирующим, а второй - доминируемым. Два объекта, для которых предпочтение хотя бы, по одному критерию расходится, считаются несравнимыми.</w:t>
       </w:r>
     </w:p>
     <w:p>
@@ -9423,7 +9445,7 @@
           <w:szCs w:val="28"/>
         </w:rPr>
       </w:pPr>
-      <w:bookmarkStart w:id="9" w:name="_Toc65232029"/>
+      <w:bookmarkStart w:id="10" w:name="_Toc65232029"/>
       <w:r>
         <w:rPr>
           <w:rFonts w:ascii="Times New Roman" w:hAnsi="Times New Roman" w:cs="Times New Roman"/>
@@ -9433,7 +9455,7 @@
         </w:rPr>
         <w:t>Указание верхних/нижних границ критериев.</w:t>
       </w:r>
-      <w:bookmarkEnd w:id="9"/>
+      <w:bookmarkEnd w:id="10"/>
     </w:p>
     <w:p>
       <w:pPr>
@@ -11101,7 +11123,7 @@
           <w:szCs w:val="28"/>
         </w:rPr>
       </w:pPr>
-      <w:bookmarkStart w:id="10" w:name="_Toc65232030"/>
+      <w:bookmarkStart w:id="11" w:name="_Toc65232030"/>
       <w:r>
         <w:rPr>
           <w:rFonts w:ascii="Times New Roman" w:hAnsi="Times New Roman" w:cs="Times New Roman"/>
@@ -11112,7 +11134,7 @@
         <w:lastRenderedPageBreak/>
         <w:t>Субоптимизацию</w:t>
       </w:r>
-      <w:bookmarkEnd w:id="10"/>
+      <w:bookmarkEnd w:id="11"/>
       <w:r>
         <w:rPr>
           <w:rFonts w:ascii="Times New Roman" w:hAnsi="Times New Roman" w:cs="Times New Roman"/>
@@ -12520,12 +12542,9 @@
           <w:rFonts w:ascii="Times New Roman" w:eastAsia="Times New Roman" w:hAnsi="Times New Roman" w:cs="Times New Roman"/>
           <w:sz w:val="28"/>
           <w:szCs w:val="28"/>
-          <w:lang w:val="en-US"/>
         </w:rPr>
         <w:t>)</w:t>
       </w:r>
-      <w:bookmarkStart w:id="11" w:name="_GoBack"/>
-      <w:bookmarkEnd w:id="11"/>
       <w:r>
         <w:rPr>
           <w:rFonts w:ascii="Times New Roman" w:eastAsia="Times New Roman" w:hAnsi="Times New Roman" w:cs="Times New Roman"/>
@@ -13758,7 +13777,7 @@
           <w:rPr>
             <w:noProof/>
           </w:rPr>
-          <w:t>6</w:t>
+          <w:t>3</w:t>
         </w:r>
         <w:r>
           <w:rPr>
@@ -16251,7 +16270,7 @@
 </file>
 
 <file path=customXml/itemProps1.xml><?xml version="1.0" encoding="utf-8"?>
-<ds:datastoreItem xmlns:ds="http://schemas.openxmlformats.org/officeDocument/2006/customXml" ds:itemID="{F0576682-4591-4FC9-9AEE-6A093C03A735}">
+<ds:datastoreItem xmlns:ds="http://schemas.openxmlformats.org/officeDocument/2006/customXml" ds:itemID="{FEB72122-6101-4FC3-8167-2981F30C6DF6}">
   <ds:schemaRefs>
     <ds:schemaRef ds:uri="http://schemas.openxmlformats.org/officeDocument/2006/bibliography"/>
   </ds:schemaRefs>

</xml_diff>